<commit_message>
Modificación de contenidos del proyecto
</commit_message>
<xml_diff>
--- a/Contenidos del proyecto.docx
+++ b/Contenidos del proyecto.docx
@@ -3,13 +3,36 @@
 <w:document xmlns:wpc="http://schemas.microsoft.com/office/word/2010/wordprocessingCanvas" xmlns:cx="http://schemas.microsoft.com/office/drawing/2014/chartex" xmlns:cx1="http://schemas.microsoft.com/office/drawing/2015/9/8/chartex" xmlns:cx2="http://schemas.microsoft.com/office/drawing/2015/10/21/chartex" xmlns:cx3="http://schemas.microsoft.com/office/drawing/2016/5/9/chartex" xmlns:cx4="http://schemas.microsoft.com/office/drawing/2016/5/10/chartex" xmlns:cx5="http://schemas.microsoft.com/office/drawing/2016/5/11/chartex" xmlns:cx6="http://schemas.microsoft.com/office/drawing/2016/5/12/chartex" xmlns:cx7="http://schemas.microsoft.com/office/drawing/2016/5/13/chartex" xmlns:cx8="http://schemas.microsoft.com/office/drawing/2016/5/14/chartex" xmlns:mc="http://schemas.openxmlformats.org/markup-compatibility/2006" xmlns:aink="http://schemas.microsoft.com/office/drawing/2016/ink" xmlns:am3d="http://schemas.microsoft.com/office/drawing/2017/model3d" xmlns:o="urn:schemas-microsoft-com:office:office" xmlns:oel="http://schemas.microsoft.com/office/2019/extlst" xmlns:r="http://schemas.openxmlformats.org/officeDocument/2006/relationships" xmlns:m="http://schemas.openxmlformats.org/officeDocument/2006/math" xmlns:v="urn:schemas-microsoft-com:vml" xmlns:wp14="http://schemas.microsoft.com/office/word/2010/wordprocessingDrawing" xmlns:wp="http://schemas.openxmlformats.org/drawingml/2006/wordprocessingDrawing" xmlns:w10="urn:schemas-microsoft-com:office:word" xmlns:w="http://schemas.openxmlformats.org/wordprocessingml/2006/main" xmlns:w14="http://schemas.microsoft.com/office/word/2010/wordml" xmlns:w15="http://schemas.microsoft.com/office/word/2012/wordml" xmlns:w16cex="http://schemas.microsoft.com/office/word/2018/wordml/cex" xmlns:w16cid="http://schemas.microsoft.com/office/word/2016/wordml/cid" xmlns:w16="http://schemas.microsoft.com/office/word/2018/wordml" xmlns:w16du="http://schemas.microsoft.com/office/word/2023/wordml/word16du" xmlns:w16sdtdh="http://schemas.microsoft.com/office/word/2020/wordml/sdtdatahash" xmlns:w16se="http://schemas.microsoft.com/office/word/2015/wordml/symex" xmlns:wpg="http://schemas.microsoft.com/office/word/2010/wordprocessingGroup" xmlns:wpi="http://schemas.microsoft.com/office/word/2010/wordprocessingInk" xmlns:wne="http://schemas.microsoft.com/office/word/2006/wordml" xmlns:wps="http://schemas.microsoft.com/office/word/2010/wordprocessingShape" mc:Ignorable="w14 w15 w16se w16cid w16 w16cex w16sdtdh w16du wp14">
   <w:body>
     <w:p>
-      <w:r>
-        <w:t xml:space="preserve">Contenidos del proyecto </w:t>
-      </w:r>
+      <w:pPr>
+        <w:rPr>
+          <w:u w:val="single"/>
+        </w:rPr>
+      </w:pPr>
     </w:p>
     <w:p>
-      <w:r>
-        <w:t>Bloque de seguridad</w:t>
+      <w:pPr>
+        <w:rPr>
+          <w:u w:val="single"/>
+        </w:rPr>
+      </w:pPr>
+      <w:r>
+        <w:rPr>
+          <w:u w:val="single"/>
+        </w:rPr>
+        <w:t>Propuesta:</w:t>
+      </w:r>
+      <w:r>
+        <w:t xml:space="preserve"> Sistema de reconocimiento de objetos y señales para la aplicación en un coche autónomo.</w:t>
+      </w:r>
+    </w:p>
+    <w:p>
+      <w:r>
+        <w:t>Calibración: con un tablero de ajedrez</w:t>
+      </w:r>
+    </w:p>
+    <w:p>
+      <w:r>
+        <w:t>Sistema de seguridad</w:t>
       </w:r>
     </w:p>
     <w:p>
@@ -17,11 +40,11 @@
         <w:pStyle w:val="Prrafodelista"/>
         <w:numPr>
           <w:ilvl w:val="0"/>
-          <w:numId w:val="1"/>
+          <w:numId w:val="4"/>
         </w:numPr>
       </w:pPr>
       <w:r>
-        <w:t>Reconocimiento de caras</w:t>
+        <w:t>Detección de patrones: utilizar señales básicas como STOP y CEDA…</w:t>
       </w:r>
     </w:p>
     <w:p>
@@ -29,11 +52,989 @@
         <w:pStyle w:val="Prrafodelista"/>
         <w:numPr>
           <w:ilvl w:val="0"/>
-          <w:numId w:val="1"/>
+          <w:numId w:val="4"/>
         </w:numPr>
       </w:pPr>
       <w:r>
-        <w:t>Reconocimiento de gestos para desbloqueo del sistema</w:t>
+        <w:t xml:space="preserve">Extracción de información: hacer que memorice el siguiente patrón consecutivo: </w:t>
+      </w:r>
+      <w:r>
+        <w:t>mover una recta dentro de un círculo y después dentro de un cuadrado, luego otra vez dejarla fuera.</w:t>
+      </w:r>
+    </w:p>
+    <w:p>
+      <w:r>
+        <w:rPr>
+          <w:noProof/>
+        </w:rPr>
+        <mc:AlternateContent>
+          <mc:Choice Requires="wps">
+            <w:drawing>
+              <wp:anchor distT="0" distB="0" distL="114300" distR="114300" simplePos="0" relativeHeight="251661312" behindDoc="0" locked="0" layoutInCell="1" allowOverlap="1" wp14:anchorId="589A17FC" wp14:editId="0831D62B">
+                <wp:simplePos x="0" y="0"/>
+                <wp:positionH relativeFrom="column">
+                  <wp:posOffset>1851991</wp:posOffset>
+                </wp:positionH>
+                <wp:positionV relativeFrom="paragraph">
+                  <wp:posOffset>207178</wp:posOffset>
+                </wp:positionV>
+                <wp:extent cx="656904" cy="626424"/>
+                <wp:effectExtent l="0" t="0" r="10160" b="21590"/>
+                <wp:wrapTopAndBottom/>
+                <wp:docPr id="55628410" name="Rectángulo 3"/>
+                <wp:cNvGraphicFramePr/>
+                <a:graphic xmlns:a="http://schemas.openxmlformats.org/drawingml/2006/main">
+                  <a:graphicData uri="http://schemas.microsoft.com/office/word/2010/wordprocessingShape">
+                    <wps:wsp>
+                      <wps:cNvSpPr/>
+                      <wps:spPr>
+                        <a:xfrm>
+                          <a:off x="0" y="0"/>
+                          <a:ext cx="656904" cy="626424"/>
+                        </a:xfrm>
+                        <a:prstGeom prst="rect">
+                          <a:avLst/>
+                        </a:prstGeom>
+                        <a:ln>
+                          <a:solidFill>
+                            <a:schemeClr val="tx1"/>
+                          </a:solidFill>
+                        </a:ln>
+                      </wps:spPr>
+                      <wps:style>
+                        <a:lnRef idx="2">
+                          <a:schemeClr val="accent6"/>
+                        </a:lnRef>
+                        <a:fillRef idx="1">
+                          <a:schemeClr val="lt1"/>
+                        </a:fillRef>
+                        <a:effectRef idx="0">
+                          <a:schemeClr val="accent6"/>
+                        </a:effectRef>
+                        <a:fontRef idx="minor">
+                          <a:schemeClr val="dk1"/>
+                        </a:fontRef>
+                      </wps:style>
+                      <wps:bodyPr rot="0" spcFirstLastPara="0" vertOverflow="overflow" horzOverflow="overflow" vert="horz" wrap="square" lIns="91440" tIns="45720" rIns="91440" bIns="45720" numCol="1" spcCol="0" rtlCol="0" fromWordArt="0" anchor="ctr" anchorCtr="0" forceAA="0" compatLnSpc="1">
+                        <a:prstTxWarp prst="textNoShape">
+                          <a:avLst/>
+                        </a:prstTxWarp>
+                        <a:noAutofit/>
+                      </wps:bodyPr>
+                    </wps:wsp>
+                  </a:graphicData>
+                </a:graphic>
+                <wp14:sizeRelH relativeFrom="margin">
+                  <wp14:pctWidth>0</wp14:pctWidth>
+                </wp14:sizeRelH>
+                <wp14:sizeRelV relativeFrom="margin">
+                  <wp14:pctHeight>0</wp14:pctHeight>
+                </wp14:sizeRelV>
+              </wp:anchor>
+            </w:drawing>
+          </mc:Choice>
+          <mc:Fallback>
+            <w:pict>
+              <v:rect w14:anchorId="627EAE69" id="Rectángulo 3" o:spid="_x0000_s1026" style="position:absolute;margin-left:145.85pt;margin-top:16.3pt;width:51.7pt;height:49.3pt;z-index:251661312;visibility:visible;mso-wrap-style:square;mso-width-percent:0;mso-height-percent:0;mso-wrap-distance-left:9pt;mso-wrap-distance-top:0;mso-wrap-distance-right:9pt;mso-wrap-distance-bottom:0;mso-position-horizontal:absolute;mso-position-horizontal-relative:text;mso-position-vertical:absolute;mso-position-vertical-relative:text;mso-width-percent:0;mso-height-percent:0;mso-width-relative:margin;mso-height-relative:margin;v-text-anchor:middle" o:gfxdata="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" fillcolor="white [3201]" strokecolor="black [3213]" strokeweight="1pt">
+                <w10:wrap type="topAndBottom"/>
+              </v:rect>
+            </w:pict>
+          </mc:Fallback>
+        </mc:AlternateContent>
+      </w:r>
+      <w:r>
+        <w:rPr>
+          <w:noProof/>
+        </w:rPr>
+        <mc:AlternateContent>
+          <mc:Choice Requires="wps">
+            <w:drawing>
+              <wp:anchor distT="0" distB="0" distL="114300" distR="114300" simplePos="0" relativeHeight="251660288" behindDoc="0" locked="0" layoutInCell="1" allowOverlap="1" wp14:anchorId="3A872AF3" wp14:editId="74364206">
+                <wp:simplePos x="0" y="0"/>
+                <wp:positionH relativeFrom="column">
+                  <wp:posOffset>952500</wp:posOffset>
+                </wp:positionH>
+                <wp:positionV relativeFrom="paragraph">
+                  <wp:posOffset>222250</wp:posOffset>
+                </wp:positionV>
+                <wp:extent cx="626745" cy="611505"/>
+                <wp:effectExtent l="0" t="0" r="20955" b="17145"/>
+                <wp:wrapTopAndBottom/>
+                <wp:docPr id="658421610" name="Elipse 2"/>
+                <wp:cNvGraphicFramePr/>
+                <a:graphic xmlns:a="http://schemas.openxmlformats.org/drawingml/2006/main">
+                  <a:graphicData uri="http://schemas.microsoft.com/office/word/2010/wordprocessingShape">
+                    <wps:wsp>
+                      <wps:cNvSpPr/>
+                      <wps:spPr>
+                        <a:xfrm>
+                          <a:off x="0" y="0"/>
+                          <a:ext cx="626745" cy="611505"/>
+                        </a:xfrm>
+                        <a:prstGeom prst="ellipse">
+                          <a:avLst/>
+                        </a:prstGeom>
+                        <a:ln>
+                          <a:solidFill>
+                            <a:schemeClr val="tx1"/>
+                          </a:solidFill>
+                        </a:ln>
+                      </wps:spPr>
+                      <wps:style>
+                        <a:lnRef idx="2">
+                          <a:schemeClr val="accent6"/>
+                        </a:lnRef>
+                        <a:fillRef idx="1">
+                          <a:schemeClr val="lt1"/>
+                        </a:fillRef>
+                        <a:effectRef idx="0">
+                          <a:schemeClr val="accent6"/>
+                        </a:effectRef>
+                        <a:fontRef idx="minor">
+                          <a:schemeClr val="dk1"/>
+                        </a:fontRef>
+                      </wps:style>
+                      <wps:bodyPr rot="0" spcFirstLastPara="0" vertOverflow="overflow" horzOverflow="overflow" vert="horz" wrap="square" lIns="91440" tIns="45720" rIns="91440" bIns="45720" numCol="1" spcCol="0" rtlCol="0" fromWordArt="0" anchor="ctr" anchorCtr="0" forceAA="0" compatLnSpc="1">
+                        <a:prstTxWarp prst="textNoShape">
+                          <a:avLst/>
+                        </a:prstTxWarp>
+                        <a:noAutofit/>
+                      </wps:bodyPr>
+                    </wps:wsp>
+                  </a:graphicData>
+                </a:graphic>
+              </wp:anchor>
+            </w:drawing>
+          </mc:Choice>
+          <mc:Fallback>
+            <w:pict>
+              <v:oval w14:anchorId="645A5671" id="Elipse 2" o:spid="_x0000_s1026" style="position:absolute;margin-left:75pt;margin-top:17.5pt;width:49.35pt;height:48.15pt;z-index:251660288;visibility:visible;mso-wrap-style:square;mso-wrap-distance-left:9pt;mso-wrap-distance-top:0;mso-wrap-distance-right:9pt;mso-wrap-distance-bottom:0;mso-position-horizontal:absolute;mso-position-horizontal-relative:text;mso-position-vertical:absolute;mso-position-vertical-relative:text;v-text-anchor:middle" o:gfxdata="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" fillcolor="white [3201]" strokecolor="black [3213]" strokeweight="1pt">
+                <v:stroke joinstyle="miter"/>
+                <w10:wrap type="topAndBottom"/>
+              </v:oval>
+            </w:pict>
+          </mc:Fallback>
+        </mc:AlternateContent>
+      </w:r>
+      <w:r>
+        <w:rPr>
+          <w:noProof/>
+        </w:rPr>
+        <mc:AlternateContent>
+          <mc:Choice Requires="wps">
+            <w:drawing>
+              <wp:anchor distT="0" distB="0" distL="114300" distR="114300" simplePos="0" relativeHeight="251659264" behindDoc="0" locked="0" layoutInCell="1" allowOverlap="1" wp14:anchorId="594C33D1" wp14:editId="2FC9E8E2">
+                <wp:simplePos x="0" y="0"/>
+                <wp:positionH relativeFrom="column">
+                  <wp:posOffset>574040</wp:posOffset>
+                </wp:positionH>
+                <wp:positionV relativeFrom="paragraph">
+                  <wp:posOffset>217805</wp:posOffset>
+                </wp:positionV>
+                <wp:extent cx="0" cy="649605"/>
+                <wp:effectExtent l="0" t="0" r="38100" b="36195"/>
+                <wp:wrapTopAndBottom/>
+                <wp:docPr id="1489706566" name="Conector recto 1"/>
+                <wp:cNvGraphicFramePr/>
+                <a:graphic xmlns:a="http://schemas.openxmlformats.org/drawingml/2006/main">
+                  <a:graphicData uri="http://schemas.microsoft.com/office/word/2010/wordprocessingShape">
+                    <wps:wsp>
+                      <wps:cNvCnPr/>
+                      <wps:spPr>
+                        <a:xfrm flipH="1">
+                          <a:off x="0" y="0"/>
+                          <a:ext cx="0" cy="649605"/>
+                        </a:xfrm>
+                        <a:prstGeom prst="line">
+                          <a:avLst/>
+                        </a:prstGeom>
+                        <a:ln>
+                          <a:solidFill>
+                            <a:schemeClr val="tx1"/>
+                          </a:solidFill>
+                        </a:ln>
+                      </wps:spPr>
+                      <wps:style>
+                        <a:lnRef idx="1">
+                          <a:schemeClr val="dk1"/>
+                        </a:lnRef>
+                        <a:fillRef idx="0">
+                          <a:schemeClr val="dk1"/>
+                        </a:fillRef>
+                        <a:effectRef idx="0">
+                          <a:schemeClr val="dk1"/>
+                        </a:effectRef>
+                        <a:fontRef idx="minor">
+                          <a:schemeClr val="tx1"/>
+                        </a:fontRef>
+                      </wps:style>
+                      <wps:bodyPr/>
+                    </wps:wsp>
+                  </a:graphicData>
+                </a:graphic>
+                <wp14:sizeRelH relativeFrom="margin">
+                  <wp14:pctWidth>0</wp14:pctWidth>
+                </wp14:sizeRelH>
+                <wp14:sizeRelV relativeFrom="margin">
+                  <wp14:pctHeight>0</wp14:pctHeight>
+                </wp14:sizeRelV>
+              </wp:anchor>
+            </w:drawing>
+          </mc:Choice>
+          <mc:Fallback>
+            <w:pict>
+              <v:line w14:anchorId="34037D4B" id="Conector recto 1" o:spid="_x0000_s1026" style="position:absolute;flip:x;z-index:251659264;visibility:visible;mso-wrap-style:square;mso-width-percent:0;mso-height-percent:0;mso-wrap-distance-left:9pt;mso-wrap-distance-top:0;mso-wrap-distance-right:9pt;mso-wrap-distance-bottom:0;mso-position-horizontal:absolute;mso-position-horizontal-relative:text;mso-position-vertical:absolute;mso-position-vertical-relative:text;mso-width-percent:0;mso-height-percent:0;mso-width-relative:margin;mso-height-relative:margin" from="45.2pt,17.15pt" to="45.2pt,68.3pt" o:gfxdata="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" strokecolor="black [3213]" strokeweight=".5pt">
+                <v:stroke joinstyle="miter"/>
+                <w10:wrap type="topAndBottom"/>
+              </v:line>
+            </w:pict>
+          </mc:Fallback>
+        </mc:AlternateContent>
+      </w:r>
+      <w:r>
+        <w:t>1)</w:t>
+      </w:r>
+    </w:p>
+    <w:p>
+      <w:pPr>
+        <w:rPr>
+          <w:noProof/>
+        </w:rPr>
+      </w:pPr>
+      <w:r>
+        <w:rPr>
+          <w:noProof/>
+        </w:rPr>
+        <mc:AlternateContent>
+          <mc:Choice Requires="wps">
+            <w:drawing>
+              <wp:anchor distT="0" distB="0" distL="114300" distR="114300" simplePos="0" relativeHeight="251667456" behindDoc="0" locked="0" layoutInCell="1" allowOverlap="1" wp14:anchorId="297E0C63" wp14:editId="5E67BDCE">
+                <wp:simplePos x="0" y="0"/>
+                <wp:positionH relativeFrom="column">
+                  <wp:posOffset>1898146</wp:posOffset>
+                </wp:positionH>
+                <wp:positionV relativeFrom="paragraph">
+                  <wp:posOffset>889635</wp:posOffset>
+                </wp:positionV>
+                <wp:extent cx="656904" cy="626424"/>
+                <wp:effectExtent l="0" t="0" r="10160" b="21590"/>
+                <wp:wrapTopAndBottom/>
+                <wp:docPr id="189576295" name="Rectángulo 3"/>
+                <wp:cNvGraphicFramePr/>
+                <a:graphic xmlns:a="http://schemas.openxmlformats.org/drawingml/2006/main">
+                  <a:graphicData uri="http://schemas.microsoft.com/office/word/2010/wordprocessingShape">
+                    <wps:wsp>
+                      <wps:cNvSpPr/>
+                      <wps:spPr>
+                        <a:xfrm>
+                          <a:off x="0" y="0"/>
+                          <a:ext cx="656904" cy="626424"/>
+                        </a:xfrm>
+                        <a:prstGeom prst="rect">
+                          <a:avLst/>
+                        </a:prstGeom>
+                        <a:ln>
+                          <a:solidFill>
+                            <a:schemeClr val="tx1"/>
+                          </a:solidFill>
+                        </a:ln>
+                      </wps:spPr>
+                      <wps:style>
+                        <a:lnRef idx="2">
+                          <a:schemeClr val="accent6"/>
+                        </a:lnRef>
+                        <a:fillRef idx="1">
+                          <a:schemeClr val="lt1"/>
+                        </a:fillRef>
+                        <a:effectRef idx="0">
+                          <a:schemeClr val="accent6"/>
+                        </a:effectRef>
+                        <a:fontRef idx="minor">
+                          <a:schemeClr val="dk1"/>
+                        </a:fontRef>
+                      </wps:style>
+                      <wps:bodyPr rot="0" spcFirstLastPara="0" vertOverflow="overflow" horzOverflow="overflow" vert="horz" wrap="square" lIns="91440" tIns="45720" rIns="91440" bIns="45720" numCol="1" spcCol="0" rtlCol="0" fromWordArt="0" anchor="ctr" anchorCtr="0" forceAA="0" compatLnSpc="1">
+                        <a:prstTxWarp prst="textNoShape">
+                          <a:avLst/>
+                        </a:prstTxWarp>
+                        <a:noAutofit/>
+                      </wps:bodyPr>
+                    </wps:wsp>
+                  </a:graphicData>
+                </a:graphic>
+                <wp14:sizeRelH relativeFrom="margin">
+                  <wp14:pctWidth>0</wp14:pctWidth>
+                </wp14:sizeRelH>
+                <wp14:sizeRelV relativeFrom="margin">
+                  <wp14:pctHeight>0</wp14:pctHeight>
+                </wp14:sizeRelV>
+              </wp:anchor>
+            </w:drawing>
+          </mc:Choice>
+          <mc:Fallback>
+            <w:pict>
+              <v:rect w14:anchorId="778EF99F" id="Rectángulo 3" o:spid="_x0000_s1026" style="position:absolute;margin-left:149.45pt;margin-top:70.05pt;width:51.7pt;height:49.3pt;z-index:251667456;visibility:visible;mso-wrap-style:square;mso-width-percent:0;mso-height-percent:0;mso-wrap-distance-left:9pt;mso-wrap-distance-top:0;mso-wrap-distance-right:9pt;mso-wrap-distance-bottom:0;mso-position-horizontal:absolute;mso-position-horizontal-relative:text;mso-position-vertical:absolute;mso-position-vertical-relative:text;mso-width-percent:0;mso-height-percent:0;mso-width-relative:margin;mso-height-relative:margin;v-text-anchor:middle" o:gfxdata="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" fillcolor="white [3201]" strokecolor="black [3213]" strokeweight="1pt">
+                <w10:wrap type="topAndBottom"/>
+              </v:rect>
+            </w:pict>
+          </mc:Fallback>
+        </mc:AlternateContent>
+      </w:r>
+      <w:r>
+        <w:rPr>
+          <w:noProof/>
+        </w:rPr>
+        <mc:AlternateContent>
+          <mc:Choice Requires="wps">
+            <w:drawing>
+              <wp:anchor distT="0" distB="0" distL="114300" distR="114300" simplePos="0" relativeHeight="251665408" behindDoc="0" locked="0" layoutInCell="1" allowOverlap="1" wp14:anchorId="1CFAAE90" wp14:editId="6003080F">
+                <wp:simplePos x="0" y="0"/>
+                <wp:positionH relativeFrom="column">
+                  <wp:posOffset>1276985</wp:posOffset>
+                </wp:positionH>
+                <wp:positionV relativeFrom="paragraph">
+                  <wp:posOffset>941070</wp:posOffset>
+                </wp:positionV>
+                <wp:extent cx="0" cy="589280"/>
+                <wp:effectExtent l="0" t="0" r="38100" b="20320"/>
+                <wp:wrapTopAndBottom/>
+                <wp:docPr id="413899964" name="Conector recto 1"/>
+                <wp:cNvGraphicFramePr/>
+                <a:graphic xmlns:a="http://schemas.openxmlformats.org/drawingml/2006/main">
+                  <a:graphicData uri="http://schemas.microsoft.com/office/word/2010/wordprocessingShape">
+                    <wps:wsp>
+                      <wps:cNvCnPr/>
+                      <wps:spPr>
+                        <a:xfrm flipH="1">
+                          <a:off x="0" y="0"/>
+                          <a:ext cx="0" cy="589280"/>
+                        </a:xfrm>
+                        <a:prstGeom prst="line">
+                          <a:avLst/>
+                        </a:prstGeom>
+                        <a:ln>
+                          <a:solidFill>
+                            <a:schemeClr val="tx1"/>
+                          </a:solidFill>
+                        </a:ln>
+                      </wps:spPr>
+                      <wps:style>
+                        <a:lnRef idx="1">
+                          <a:schemeClr val="dk1"/>
+                        </a:lnRef>
+                        <a:fillRef idx="0">
+                          <a:schemeClr val="dk1"/>
+                        </a:fillRef>
+                        <a:effectRef idx="0">
+                          <a:schemeClr val="dk1"/>
+                        </a:effectRef>
+                        <a:fontRef idx="minor">
+                          <a:schemeClr val="tx1"/>
+                        </a:fontRef>
+                      </wps:style>
+                      <wps:bodyPr/>
+                    </wps:wsp>
+                  </a:graphicData>
+                </a:graphic>
+                <wp14:sizeRelH relativeFrom="margin">
+                  <wp14:pctWidth>0</wp14:pctWidth>
+                </wp14:sizeRelH>
+                <wp14:sizeRelV relativeFrom="margin">
+                  <wp14:pctHeight>0</wp14:pctHeight>
+                </wp14:sizeRelV>
+              </wp:anchor>
+            </w:drawing>
+          </mc:Choice>
+          <mc:Fallback>
+            <w:pict>
+              <v:line w14:anchorId="254B428D" id="Conector recto 1" o:spid="_x0000_s1026" style="position:absolute;flip:x;z-index:251665408;visibility:visible;mso-wrap-style:square;mso-width-percent:0;mso-height-percent:0;mso-wrap-distance-left:9pt;mso-wrap-distance-top:0;mso-wrap-distance-right:9pt;mso-wrap-distance-bottom:0;mso-position-horizontal:absolute;mso-position-horizontal-relative:text;mso-position-vertical:absolute;mso-position-vertical-relative:text;mso-width-percent:0;mso-height-percent:0;mso-width-relative:margin;mso-height-relative:margin" from="100.55pt,74.1pt" to="100.55pt,120.5pt" o:gfxdata="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" strokecolor="black [3213]" strokeweight=".5pt">
+                <v:stroke joinstyle="miter"/>
+                <w10:wrap type="topAndBottom"/>
+              </v:line>
+            </w:pict>
+          </mc:Fallback>
+        </mc:AlternateContent>
+      </w:r>
+      <w:r>
+        <w:rPr>
+          <w:noProof/>
+        </w:rPr>
+        <mc:AlternateContent>
+          <mc:Choice Requires="wps">
+            <w:drawing>
+              <wp:anchor distT="0" distB="0" distL="114300" distR="114300" simplePos="0" relativeHeight="251663360" behindDoc="0" locked="0" layoutInCell="1" allowOverlap="1" wp14:anchorId="116EFBA2" wp14:editId="7C7C2214">
+                <wp:simplePos x="0" y="0"/>
+                <wp:positionH relativeFrom="column">
+                  <wp:posOffset>967147</wp:posOffset>
+                </wp:positionH>
+                <wp:positionV relativeFrom="paragraph">
+                  <wp:posOffset>948816</wp:posOffset>
+                </wp:positionV>
+                <wp:extent cx="627233" cy="612119"/>
+                <wp:effectExtent l="0" t="0" r="20955" b="17145"/>
+                <wp:wrapTopAndBottom/>
+                <wp:docPr id="1016488263" name="Elipse 2"/>
+                <wp:cNvGraphicFramePr/>
+                <a:graphic xmlns:a="http://schemas.openxmlformats.org/drawingml/2006/main">
+                  <a:graphicData uri="http://schemas.microsoft.com/office/word/2010/wordprocessingShape">
+                    <wps:wsp>
+                      <wps:cNvSpPr/>
+                      <wps:spPr>
+                        <a:xfrm>
+                          <a:off x="0" y="0"/>
+                          <a:ext cx="627233" cy="612119"/>
+                        </a:xfrm>
+                        <a:prstGeom prst="ellipse">
+                          <a:avLst/>
+                        </a:prstGeom>
+                        <a:ln>
+                          <a:solidFill>
+                            <a:schemeClr val="tx1"/>
+                          </a:solidFill>
+                        </a:ln>
+                      </wps:spPr>
+                      <wps:style>
+                        <a:lnRef idx="2">
+                          <a:schemeClr val="accent6"/>
+                        </a:lnRef>
+                        <a:fillRef idx="1">
+                          <a:schemeClr val="lt1"/>
+                        </a:fillRef>
+                        <a:effectRef idx="0">
+                          <a:schemeClr val="accent6"/>
+                        </a:effectRef>
+                        <a:fontRef idx="minor">
+                          <a:schemeClr val="dk1"/>
+                        </a:fontRef>
+                      </wps:style>
+                      <wps:bodyPr rot="0" spcFirstLastPara="0" vertOverflow="overflow" horzOverflow="overflow" vert="horz" wrap="square" lIns="91440" tIns="45720" rIns="91440" bIns="45720" numCol="1" spcCol="0" rtlCol="0" fromWordArt="0" anchor="ctr" anchorCtr="0" forceAA="0" compatLnSpc="1">
+                        <a:prstTxWarp prst="textNoShape">
+                          <a:avLst/>
+                        </a:prstTxWarp>
+                        <a:noAutofit/>
+                      </wps:bodyPr>
+                    </wps:wsp>
+                  </a:graphicData>
+                </a:graphic>
+                <wp14:sizeRelV relativeFrom="margin">
+                  <wp14:pctHeight>0</wp14:pctHeight>
+                </wp14:sizeRelV>
+              </wp:anchor>
+            </w:drawing>
+          </mc:Choice>
+          <mc:Fallback>
+            <w:pict>
+              <v:oval w14:anchorId="0C45C6A7" id="Elipse 2" o:spid="_x0000_s1026" style="position:absolute;margin-left:76.15pt;margin-top:74.7pt;width:49.4pt;height:48.2pt;z-index:251663360;visibility:visible;mso-wrap-style:square;mso-height-percent:0;mso-wrap-distance-left:9pt;mso-wrap-distance-top:0;mso-wrap-distance-right:9pt;mso-wrap-distance-bottom:0;mso-position-horizontal:absolute;mso-position-horizontal-relative:text;mso-position-vertical:absolute;mso-position-vertical-relative:text;mso-height-percent:0;mso-height-relative:margin;v-text-anchor:middle" o:gfxdata="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" fillcolor="white [3201]" strokecolor="black [3213]" strokeweight="1pt">
+                <v:stroke joinstyle="miter"/>
+                <w10:wrap type="topAndBottom"/>
+              </v:oval>
+            </w:pict>
+          </mc:Fallback>
+        </mc:AlternateContent>
+      </w:r>
+      <w:r>
+        <w:t>2)</w:t>
+      </w:r>
+      <w:r>
+        <w:rPr>
+          <w:noProof/>
+        </w:rPr>
+        <w:t xml:space="preserve"> </w:t>
+      </w:r>
+    </w:p>
+    <w:p>
+      <w:pPr>
+        <w:rPr>
+          <w:noProof/>
+        </w:rPr>
+      </w:pPr>
+      <w:r>
+        <w:rPr>
+          <w:noProof/>
+        </w:rPr>
+        <mc:AlternateContent>
+          <mc:Choice Requires="wps">
+            <w:drawing>
+              <wp:anchor distT="0" distB="0" distL="114300" distR="114300" simplePos="0" relativeHeight="251673600" behindDoc="0" locked="0" layoutInCell="1" allowOverlap="1" wp14:anchorId="5C0836CA" wp14:editId="10E4BD69">
+                <wp:simplePos x="0" y="0"/>
+                <wp:positionH relativeFrom="column">
+                  <wp:posOffset>2199005</wp:posOffset>
+                </wp:positionH>
+                <wp:positionV relativeFrom="paragraph">
+                  <wp:posOffset>891540</wp:posOffset>
+                </wp:positionV>
+                <wp:extent cx="6985" cy="641985"/>
+                <wp:effectExtent l="0" t="0" r="31115" b="24765"/>
+                <wp:wrapTopAndBottom/>
+                <wp:docPr id="2095368964" name="Conector recto 1"/>
+                <wp:cNvGraphicFramePr/>
+                <a:graphic xmlns:a="http://schemas.openxmlformats.org/drawingml/2006/main">
+                  <a:graphicData uri="http://schemas.microsoft.com/office/word/2010/wordprocessingShape">
+                    <wps:wsp>
+                      <wps:cNvCnPr/>
+                      <wps:spPr>
+                        <a:xfrm flipH="1">
+                          <a:off x="0" y="0"/>
+                          <a:ext cx="6985" cy="641985"/>
+                        </a:xfrm>
+                        <a:prstGeom prst="line">
+                          <a:avLst/>
+                        </a:prstGeom>
+                        <a:ln>
+                          <a:solidFill>
+                            <a:schemeClr val="tx1"/>
+                          </a:solidFill>
+                        </a:ln>
+                      </wps:spPr>
+                      <wps:style>
+                        <a:lnRef idx="1">
+                          <a:schemeClr val="dk1"/>
+                        </a:lnRef>
+                        <a:fillRef idx="0">
+                          <a:schemeClr val="dk1"/>
+                        </a:fillRef>
+                        <a:effectRef idx="0">
+                          <a:schemeClr val="dk1"/>
+                        </a:effectRef>
+                        <a:fontRef idx="minor">
+                          <a:schemeClr val="tx1"/>
+                        </a:fontRef>
+                      </wps:style>
+                      <wps:bodyPr/>
+                    </wps:wsp>
+                  </a:graphicData>
+                </a:graphic>
+                <wp14:sizeRelH relativeFrom="margin">
+                  <wp14:pctWidth>0</wp14:pctWidth>
+                </wp14:sizeRelH>
+                <wp14:sizeRelV relativeFrom="margin">
+                  <wp14:pctHeight>0</wp14:pctHeight>
+                </wp14:sizeRelV>
+              </wp:anchor>
+            </w:drawing>
+          </mc:Choice>
+          <mc:Fallback>
+            <w:pict>
+              <v:line w14:anchorId="204D53E2" id="Conector recto 1" o:spid="_x0000_s1026" style="position:absolute;flip:x;z-index:251673600;visibility:visible;mso-wrap-style:square;mso-width-percent:0;mso-height-percent:0;mso-wrap-distance-left:9pt;mso-wrap-distance-top:0;mso-wrap-distance-right:9pt;mso-wrap-distance-bottom:0;mso-position-horizontal:absolute;mso-position-horizontal-relative:text;mso-position-vertical:absolute;mso-position-vertical-relative:text;mso-width-percent:0;mso-height-percent:0;mso-width-relative:margin;mso-height-relative:margin" from="173.15pt,70.2pt" to="173.7pt,120.75pt" o:gfxdata="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" strokecolor="black [3213]" strokeweight=".5pt">
+                <v:stroke joinstyle="miter"/>
+                <w10:wrap type="topAndBottom"/>
+              </v:line>
+            </w:pict>
+          </mc:Fallback>
+        </mc:AlternateContent>
+      </w:r>
+      <w:r>
+        <w:rPr>
+          <w:noProof/>
+        </w:rPr>
+        <mc:AlternateContent>
+          <mc:Choice Requires="wps">
+            <w:drawing>
+              <wp:anchor distT="0" distB="0" distL="114300" distR="114300" simplePos="0" relativeHeight="251671552" behindDoc="0" locked="0" layoutInCell="1" allowOverlap="1" wp14:anchorId="1755137F" wp14:editId="55EF3E46">
+                <wp:simplePos x="0" y="0"/>
+                <wp:positionH relativeFrom="column">
+                  <wp:posOffset>1890579</wp:posOffset>
+                </wp:positionH>
+                <wp:positionV relativeFrom="paragraph">
+                  <wp:posOffset>907976</wp:posOffset>
+                </wp:positionV>
+                <wp:extent cx="656904" cy="626424"/>
+                <wp:effectExtent l="0" t="0" r="10160" b="21590"/>
+                <wp:wrapTopAndBottom/>
+                <wp:docPr id="1086959293" name="Rectángulo 3"/>
+                <wp:cNvGraphicFramePr/>
+                <a:graphic xmlns:a="http://schemas.openxmlformats.org/drawingml/2006/main">
+                  <a:graphicData uri="http://schemas.microsoft.com/office/word/2010/wordprocessingShape">
+                    <wps:wsp>
+                      <wps:cNvSpPr/>
+                      <wps:spPr>
+                        <a:xfrm>
+                          <a:off x="0" y="0"/>
+                          <a:ext cx="656904" cy="626424"/>
+                        </a:xfrm>
+                        <a:prstGeom prst="rect">
+                          <a:avLst/>
+                        </a:prstGeom>
+                        <a:ln>
+                          <a:solidFill>
+                            <a:schemeClr val="tx1"/>
+                          </a:solidFill>
+                        </a:ln>
+                      </wps:spPr>
+                      <wps:style>
+                        <a:lnRef idx="2">
+                          <a:schemeClr val="accent6"/>
+                        </a:lnRef>
+                        <a:fillRef idx="1">
+                          <a:schemeClr val="lt1"/>
+                        </a:fillRef>
+                        <a:effectRef idx="0">
+                          <a:schemeClr val="accent6"/>
+                        </a:effectRef>
+                        <a:fontRef idx="minor">
+                          <a:schemeClr val="dk1"/>
+                        </a:fontRef>
+                      </wps:style>
+                      <wps:bodyPr rot="0" spcFirstLastPara="0" vertOverflow="overflow" horzOverflow="overflow" vert="horz" wrap="square" lIns="91440" tIns="45720" rIns="91440" bIns="45720" numCol="1" spcCol="0" rtlCol="0" fromWordArt="0" anchor="ctr" anchorCtr="0" forceAA="0" compatLnSpc="1">
+                        <a:prstTxWarp prst="textNoShape">
+                          <a:avLst/>
+                        </a:prstTxWarp>
+                        <a:noAutofit/>
+                      </wps:bodyPr>
+                    </wps:wsp>
+                  </a:graphicData>
+                </a:graphic>
+                <wp14:sizeRelH relativeFrom="margin">
+                  <wp14:pctWidth>0</wp14:pctWidth>
+                </wp14:sizeRelH>
+                <wp14:sizeRelV relativeFrom="margin">
+                  <wp14:pctHeight>0</wp14:pctHeight>
+                </wp14:sizeRelV>
+              </wp:anchor>
+            </w:drawing>
+          </mc:Choice>
+          <mc:Fallback>
+            <w:pict>
+              <v:rect w14:anchorId="5C64A64B" id="Rectángulo 3" o:spid="_x0000_s1026" style="position:absolute;margin-left:148.85pt;margin-top:71.5pt;width:51.7pt;height:49.3pt;z-index:251671552;visibility:visible;mso-wrap-style:square;mso-width-percent:0;mso-height-percent:0;mso-wrap-distance-left:9pt;mso-wrap-distance-top:0;mso-wrap-distance-right:9pt;mso-wrap-distance-bottom:0;mso-position-horizontal:absolute;mso-position-horizontal-relative:text;mso-position-vertical:absolute;mso-position-vertical-relative:text;mso-width-percent:0;mso-height-percent:0;mso-width-relative:margin;mso-height-relative:margin;v-text-anchor:middle" o:gfxdata="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" fillcolor="white [3201]" strokecolor="black [3213]" strokeweight="1pt">
+                <w10:wrap type="topAndBottom"/>
+              </v:rect>
+            </w:pict>
+          </mc:Fallback>
+        </mc:AlternateContent>
+      </w:r>
+      <w:r>
+        <w:rPr>
+          <w:noProof/>
+        </w:rPr>
+        <mc:AlternateContent>
+          <mc:Choice Requires="wps">
+            <w:drawing>
+              <wp:anchor distT="0" distB="0" distL="114300" distR="114300" simplePos="0" relativeHeight="251669504" behindDoc="0" locked="0" layoutInCell="1" allowOverlap="1" wp14:anchorId="096C47B8" wp14:editId="70F0727A">
+                <wp:simplePos x="0" y="0"/>
+                <wp:positionH relativeFrom="column">
+                  <wp:posOffset>946328</wp:posOffset>
+                </wp:positionH>
+                <wp:positionV relativeFrom="paragraph">
+                  <wp:posOffset>945631</wp:posOffset>
+                </wp:positionV>
+                <wp:extent cx="627233" cy="612119"/>
+                <wp:effectExtent l="0" t="0" r="20955" b="17145"/>
+                <wp:wrapTopAndBottom/>
+                <wp:docPr id="1748218417" name="Elipse 2"/>
+                <wp:cNvGraphicFramePr/>
+                <a:graphic xmlns:a="http://schemas.openxmlformats.org/drawingml/2006/main">
+                  <a:graphicData uri="http://schemas.microsoft.com/office/word/2010/wordprocessingShape">
+                    <wps:wsp>
+                      <wps:cNvSpPr/>
+                      <wps:spPr>
+                        <a:xfrm>
+                          <a:off x="0" y="0"/>
+                          <a:ext cx="627233" cy="612119"/>
+                        </a:xfrm>
+                        <a:prstGeom prst="ellipse">
+                          <a:avLst/>
+                        </a:prstGeom>
+                        <a:ln>
+                          <a:solidFill>
+                            <a:schemeClr val="tx1"/>
+                          </a:solidFill>
+                        </a:ln>
+                      </wps:spPr>
+                      <wps:style>
+                        <a:lnRef idx="2">
+                          <a:schemeClr val="accent6"/>
+                        </a:lnRef>
+                        <a:fillRef idx="1">
+                          <a:schemeClr val="lt1"/>
+                        </a:fillRef>
+                        <a:effectRef idx="0">
+                          <a:schemeClr val="accent6"/>
+                        </a:effectRef>
+                        <a:fontRef idx="minor">
+                          <a:schemeClr val="dk1"/>
+                        </a:fontRef>
+                      </wps:style>
+                      <wps:bodyPr rot="0" spcFirstLastPara="0" vertOverflow="overflow" horzOverflow="overflow" vert="horz" wrap="square" lIns="91440" tIns="45720" rIns="91440" bIns="45720" numCol="1" spcCol="0" rtlCol="0" fromWordArt="0" anchor="ctr" anchorCtr="0" forceAA="0" compatLnSpc="1">
+                        <a:prstTxWarp prst="textNoShape">
+                          <a:avLst/>
+                        </a:prstTxWarp>
+                        <a:noAutofit/>
+                      </wps:bodyPr>
+                    </wps:wsp>
+                  </a:graphicData>
+                </a:graphic>
+                <wp14:sizeRelV relativeFrom="margin">
+                  <wp14:pctHeight>0</wp14:pctHeight>
+                </wp14:sizeRelV>
+              </wp:anchor>
+            </w:drawing>
+          </mc:Choice>
+          <mc:Fallback>
+            <w:pict>
+              <v:oval w14:anchorId="0FC7A7AA" id="Elipse 2" o:spid="_x0000_s1026" style="position:absolute;margin-left:74.5pt;margin-top:74.45pt;width:49.4pt;height:48.2pt;z-index:251669504;visibility:visible;mso-wrap-style:square;mso-height-percent:0;mso-wrap-distance-left:9pt;mso-wrap-distance-top:0;mso-wrap-distance-right:9pt;mso-wrap-distance-bottom:0;mso-position-horizontal:absolute;mso-position-horizontal-relative:text;mso-position-vertical:absolute;mso-position-vertical-relative:text;mso-height-percent:0;mso-height-relative:margin;v-text-anchor:middle" o:gfxdata="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" fillcolor="white [3201]" strokecolor="black [3213]" strokeweight="1pt">
+                <v:stroke joinstyle="miter"/>
+                <w10:wrap type="topAndBottom"/>
+              </v:oval>
+            </w:pict>
+          </mc:Fallback>
+        </mc:AlternateContent>
+      </w:r>
+      <w:r>
+        <w:rPr>
+          <w:noProof/>
+        </w:rPr>
+        <w:t>3)</w:t>
+      </w:r>
+    </w:p>
+    <w:p>
+      <w:pPr>
+        <w:rPr>
+          <w:noProof/>
+        </w:rPr>
+      </w:pPr>
+      <w:r>
+        <w:rPr>
+          <w:noProof/>
+        </w:rPr>
+        <mc:AlternateContent>
+          <mc:Choice Requires="wps">
+            <w:drawing>
+              <wp:anchor distT="0" distB="0" distL="114300" distR="114300" simplePos="0" relativeHeight="251679744" behindDoc="0" locked="0" layoutInCell="1" allowOverlap="1" wp14:anchorId="4F7B9987" wp14:editId="7CA08A4D">
+                <wp:simplePos x="0" y="0"/>
+                <wp:positionH relativeFrom="column">
+                  <wp:posOffset>3167564</wp:posOffset>
+                </wp:positionH>
+                <wp:positionV relativeFrom="paragraph">
+                  <wp:posOffset>893056</wp:posOffset>
+                </wp:positionV>
+                <wp:extent cx="6985" cy="641985"/>
+                <wp:effectExtent l="0" t="0" r="31115" b="24765"/>
+                <wp:wrapTopAndBottom/>
+                <wp:docPr id="1322656751" name="Conector recto 1"/>
+                <wp:cNvGraphicFramePr/>
+                <a:graphic xmlns:a="http://schemas.openxmlformats.org/drawingml/2006/main">
+                  <a:graphicData uri="http://schemas.microsoft.com/office/word/2010/wordprocessingShape">
+                    <wps:wsp>
+                      <wps:cNvCnPr/>
+                      <wps:spPr>
+                        <a:xfrm flipH="1">
+                          <a:off x="0" y="0"/>
+                          <a:ext cx="6985" cy="641985"/>
+                        </a:xfrm>
+                        <a:prstGeom prst="line">
+                          <a:avLst/>
+                        </a:prstGeom>
+                        <a:ln>
+                          <a:solidFill>
+                            <a:schemeClr val="tx1"/>
+                          </a:solidFill>
+                        </a:ln>
+                      </wps:spPr>
+                      <wps:style>
+                        <a:lnRef idx="1">
+                          <a:schemeClr val="dk1"/>
+                        </a:lnRef>
+                        <a:fillRef idx="0">
+                          <a:schemeClr val="dk1"/>
+                        </a:fillRef>
+                        <a:effectRef idx="0">
+                          <a:schemeClr val="dk1"/>
+                        </a:effectRef>
+                        <a:fontRef idx="minor">
+                          <a:schemeClr val="tx1"/>
+                        </a:fontRef>
+                      </wps:style>
+                      <wps:bodyPr/>
+                    </wps:wsp>
+                  </a:graphicData>
+                </a:graphic>
+                <wp14:sizeRelH relativeFrom="margin">
+                  <wp14:pctWidth>0</wp14:pctWidth>
+                </wp14:sizeRelH>
+                <wp14:sizeRelV relativeFrom="margin">
+                  <wp14:pctHeight>0</wp14:pctHeight>
+                </wp14:sizeRelV>
+              </wp:anchor>
+            </w:drawing>
+          </mc:Choice>
+          <mc:Fallback>
+            <w:pict>
+              <v:line w14:anchorId="78D2AF2D" id="Conector recto 1" o:spid="_x0000_s1026" style="position:absolute;flip:x;z-index:251679744;visibility:visible;mso-wrap-style:square;mso-width-percent:0;mso-height-percent:0;mso-wrap-distance-left:9pt;mso-wrap-distance-top:0;mso-wrap-distance-right:9pt;mso-wrap-distance-bottom:0;mso-position-horizontal:absolute;mso-position-horizontal-relative:text;mso-position-vertical:absolute;mso-position-vertical-relative:text;mso-width-percent:0;mso-height-percent:0;mso-width-relative:margin;mso-height-relative:margin" from="249.4pt,70.3pt" to="249.95pt,120.85pt" o:gfxdata="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" strokecolor="black [3213]" strokeweight=".5pt">
+                <v:stroke joinstyle="miter"/>
+                <w10:wrap type="topAndBottom"/>
+              </v:line>
+            </w:pict>
+          </mc:Fallback>
+        </mc:AlternateContent>
+      </w:r>
+      <w:r>
+        <w:rPr>
+          <w:noProof/>
+        </w:rPr>
+        <mc:AlternateContent>
+          <mc:Choice Requires="wps">
+            <w:drawing>
+              <wp:anchor distT="0" distB="0" distL="114300" distR="114300" simplePos="0" relativeHeight="251677696" behindDoc="0" locked="0" layoutInCell="1" allowOverlap="1" wp14:anchorId="555CFA78" wp14:editId="31EA949F">
+                <wp:simplePos x="0" y="0"/>
+                <wp:positionH relativeFrom="column">
+                  <wp:posOffset>1943347</wp:posOffset>
+                </wp:positionH>
+                <wp:positionV relativeFrom="paragraph">
+                  <wp:posOffset>893120</wp:posOffset>
+                </wp:positionV>
+                <wp:extent cx="656904" cy="626424"/>
+                <wp:effectExtent l="0" t="0" r="10160" b="21590"/>
+                <wp:wrapTopAndBottom/>
+                <wp:docPr id="869289442" name="Rectángulo 3"/>
+                <wp:cNvGraphicFramePr/>
+                <a:graphic xmlns:a="http://schemas.openxmlformats.org/drawingml/2006/main">
+                  <a:graphicData uri="http://schemas.microsoft.com/office/word/2010/wordprocessingShape">
+                    <wps:wsp>
+                      <wps:cNvSpPr/>
+                      <wps:spPr>
+                        <a:xfrm>
+                          <a:off x="0" y="0"/>
+                          <a:ext cx="656904" cy="626424"/>
+                        </a:xfrm>
+                        <a:prstGeom prst="rect">
+                          <a:avLst/>
+                        </a:prstGeom>
+                        <a:ln>
+                          <a:solidFill>
+                            <a:schemeClr val="tx1"/>
+                          </a:solidFill>
+                        </a:ln>
+                      </wps:spPr>
+                      <wps:style>
+                        <a:lnRef idx="2">
+                          <a:schemeClr val="accent6"/>
+                        </a:lnRef>
+                        <a:fillRef idx="1">
+                          <a:schemeClr val="lt1"/>
+                        </a:fillRef>
+                        <a:effectRef idx="0">
+                          <a:schemeClr val="accent6"/>
+                        </a:effectRef>
+                        <a:fontRef idx="minor">
+                          <a:schemeClr val="dk1"/>
+                        </a:fontRef>
+                      </wps:style>
+                      <wps:bodyPr rot="0" spcFirstLastPara="0" vertOverflow="overflow" horzOverflow="overflow" vert="horz" wrap="square" lIns="91440" tIns="45720" rIns="91440" bIns="45720" numCol="1" spcCol="0" rtlCol="0" fromWordArt="0" anchor="ctr" anchorCtr="0" forceAA="0" compatLnSpc="1">
+                        <a:prstTxWarp prst="textNoShape">
+                          <a:avLst/>
+                        </a:prstTxWarp>
+                        <a:noAutofit/>
+                      </wps:bodyPr>
+                    </wps:wsp>
+                  </a:graphicData>
+                </a:graphic>
+                <wp14:sizeRelH relativeFrom="margin">
+                  <wp14:pctWidth>0</wp14:pctWidth>
+                </wp14:sizeRelH>
+                <wp14:sizeRelV relativeFrom="margin">
+                  <wp14:pctHeight>0</wp14:pctHeight>
+                </wp14:sizeRelV>
+              </wp:anchor>
+            </w:drawing>
+          </mc:Choice>
+          <mc:Fallback>
+            <w:pict>
+              <v:rect w14:anchorId="2886867C" id="Rectángulo 3" o:spid="_x0000_s1026" style="position:absolute;margin-left:153pt;margin-top:70.3pt;width:51.7pt;height:49.3pt;z-index:251677696;visibility:visible;mso-wrap-style:square;mso-width-percent:0;mso-height-percent:0;mso-wrap-distance-left:9pt;mso-wrap-distance-top:0;mso-wrap-distance-right:9pt;mso-wrap-distance-bottom:0;mso-position-horizontal:absolute;mso-position-horizontal-relative:text;mso-position-vertical:absolute;mso-position-vertical-relative:text;mso-width-percent:0;mso-height-percent:0;mso-width-relative:margin;mso-height-relative:margin;v-text-anchor:middle" o:gfxdata="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" fillcolor="white [3201]" strokecolor="black [3213]" strokeweight="1pt">
+                <w10:wrap type="topAndBottom"/>
+              </v:rect>
+            </w:pict>
+          </mc:Fallback>
+        </mc:AlternateContent>
+      </w:r>
+      <w:r>
+        <w:rPr>
+          <w:noProof/>
+        </w:rPr>
+        <mc:AlternateContent>
+          <mc:Choice Requires="wps">
+            <w:drawing>
+              <wp:anchor distT="0" distB="0" distL="114300" distR="114300" simplePos="0" relativeHeight="251675648" behindDoc="0" locked="0" layoutInCell="1" allowOverlap="1" wp14:anchorId="29E0C0C2" wp14:editId="546679F1">
+                <wp:simplePos x="0" y="0"/>
+                <wp:positionH relativeFrom="column">
+                  <wp:posOffset>946140</wp:posOffset>
+                </wp:positionH>
+                <wp:positionV relativeFrom="paragraph">
+                  <wp:posOffset>930647</wp:posOffset>
+                </wp:positionV>
+                <wp:extent cx="627233" cy="612119"/>
+                <wp:effectExtent l="0" t="0" r="20955" b="17145"/>
+                <wp:wrapTopAndBottom/>
+                <wp:docPr id="1565836173" name="Elipse 2"/>
+                <wp:cNvGraphicFramePr/>
+                <a:graphic xmlns:a="http://schemas.openxmlformats.org/drawingml/2006/main">
+                  <a:graphicData uri="http://schemas.microsoft.com/office/word/2010/wordprocessingShape">
+                    <wps:wsp>
+                      <wps:cNvSpPr/>
+                      <wps:spPr>
+                        <a:xfrm>
+                          <a:off x="0" y="0"/>
+                          <a:ext cx="627233" cy="612119"/>
+                        </a:xfrm>
+                        <a:prstGeom prst="ellipse">
+                          <a:avLst/>
+                        </a:prstGeom>
+                        <a:ln>
+                          <a:solidFill>
+                            <a:schemeClr val="tx1"/>
+                          </a:solidFill>
+                        </a:ln>
+                      </wps:spPr>
+                      <wps:style>
+                        <a:lnRef idx="2">
+                          <a:schemeClr val="accent6"/>
+                        </a:lnRef>
+                        <a:fillRef idx="1">
+                          <a:schemeClr val="lt1"/>
+                        </a:fillRef>
+                        <a:effectRef idx="0">
+                          <a:schemeClr val="accent6"/>
+                        </a:effectRef>
+                        <a:fontRef idx="minor">
+                          <a:schemeClr val="dk1"/>
+                        </a:fontRef>
+                      </wps:style>
+                      <wps:bodyPr rot="0" spcFirstLastPara="0" vertOverflow="overflow" horzOverflow="overflow" vert="horz" wrap="square" lIns="91440" tIns="45720" rIns="91440" bIns="45720" numCol="1" spcCol="0" rtlCol="0" fromWordArt="0" anchor="ctr" anchorCtr="0" forceAA="0" compatLnSpc="1">
+                        <a:prstTxWarp prst="textNoShape">
+                          <a:avLst/>
+                        </a:prstTxWarp>
+                        <a:noAutofit/>
+                      </wps:bodyPr>
+                    </wps:wsp>
+                  </a:graphicData>
+                </a:graphic>
+                <wp14:sizeRelV relativeFrom="margin">
+                  <wp14:pctHeight>0</wp14:pctHeight>
+                </wp14:sizeRelV>
+              </wp:anchor>
+            </w:drawing>
+          </mc:Choice>
+          <mc:Fallback>
+            <w:pict>
+              <v:oval w14:anchorId="18531E6A" id="Elipse 2" o:spid="_x0000_s1026" style="position:absolute;margin-left:74.5pt;margin-top:73.3pt;width:49.4pt;height:48.2pt;z-index:251675648;visibility:visible;mso-wrap-style:square;mso-height-percent:0;mso-wrap-distance-left:9pt;mso-wrap-distance-top:0;mso-wrap-distance-right:9pt;mso-wrap-distance-bottom:0;mso-position-horizontal:absolute;mso-position-horizontal-relative:text;mso-position-vertical:absolute;mso-position-vertical-relative:text;mso-height-percent:0;mso-height-relative:margin;v-text-anchor:middle" o:gfxdata="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" fillcolor="white [3201]" strokecolor="black [3213]" strokeweight="1pt">
+                <v:stroke joinstyle="miter"/>
+                <w10:wrap type="topAndBottom"/>
+              </v:oval>
+            </w:pict>
+          </mc:Fallback>
+        </mc:AlternateContent>
+      </w:r>
+      <w:r>
+        <w:rPr>
+          <w:noProof/>
+        </w:rPr>
+        <w:t>4)</w:t>
+      </w:r>
+    </w:p>
+    <w:p/>
+    <w:p/>
+    <w:p>
+      <w:r>
+        <w:t>Sistema Propuesto:</w:t>
       </w:r>
     </w:p>
     <w:p>
@@ -41,21 +1042,16 @@
         <w:pStyle w:val="Prrafodelista"/>
         <w:numPr>
           <w:ilvl w:val="0"/>
-          <w:numId w:val="1"/>
+          <w:numId w:val="4"/>
         </w:numPr>
       </w:pPr>
-      <w:r>
-        <w:t xml:space="preserve">Identificación de </w:t>
-      </w:r>
       <w:proofErr w:type="spellStart"/>
       <w:r>
-        <w:t>QRs</w:t>
+        <w:t>Tracker</w:t>
       </w:r>
       <w:proofErr w:type="spellEnd"/>
-    </w:p>
-    <w:p>
-      <w:r>
-        <w:t>Bloque de aplicación libre</w:t>
+      <w:r>
+        <w:t>: al hacer bien la secuencia, podrá iniciarse el coche y detectara si cerca de él se mueven peatones u otros objetos.</w:t>
       </w:r>
     </w:p>
     <w:p>
@@ -63,72 +1059,11 @@
         <w:pStyle w:val="Prrafodelista"/>
         <w:numPr>
           <w:ilvl w:val="0"/>
-          <w:numId w:val="2"/>
+          <w:numId w:val="4"/>
         </w:numPr>
       </w:pPr>
       <w:r>
-        <w:t xml:space="preserve">En el </w:t>
-      </w:r>
-      <w:proofErr w:type="spellStart"/>
-      <w:r>
-        <w:t>tracker</w:t>
-      </w:r>
-      <w:proofErr w:type="spellEnd"/>
-      <w:r>
-        <w:t>, usar el flujo óptico para anticipar movimientos basados en la trayectoria detectada</w:t>
-      </w:r>
-    </w:p>
-    <w:p>
-      <w:pPr>
-        <w:pStyle w:val="Prrafodelista"/>
-        <w:numPr>
-          <w:ilvl w:val="0"/>
-          <w:numId w:val="2"/>
-        </w:numPr>
-      </w:pPr>
-      <w:r>
-        <w:t>Reconocimiento y seguimiento de múltiples objetos a la vez</w:t>
-      </w:r>
-    </w:p>
-    <w:p>
-      <w:pPr>
-        <w:pStyle w:val="Prrafodelista"/>
-        <w:numPr>
-          <w:ilvl w:val="0"/>
-          <w:numId w:val="2"/>
-        </w:numPr>
-      </w:pPr>
-      <w:r>
-        <w:t>Búsqueda de un objeto mediante filtrado según un color específico</w:t>
-      </w:r>
-    </w:p>
-    <w:p>
-      <w:r>
-        <w:t>Aplicación en deportes</w:t>
-      </w:r>
-    </w:p>
-    <w:p>
-      <w:pPr>
-        <w:pStyle w:val="Prrafodelista"/>
-        <w:numPr>
-          <w:ilvl w:val="0"/>
-          <w:numId w:val="3"/>
-        </w:numPr>
-      </w:pPr>
-      <w:r>
-        <w:t>Análisis del movimiento de una pelota o un jugador en tiempo real</w:t>
-      </w:r>
-    </w:p>
-    <w:p>
-      <w:pPr>
-        <w:pStyle w:val="Prrafodelista"/>
-        <w:numPr>
-          <w:ilvl w:val="0"/>
-          <w:numId w:val="3"/>
-        </w:numPr>
-      </w:pPr>
-      <w:r>
-        <w:t>Creación de un sistema de árbitro automático para detectar salidas o goles</w:t>
+        <w:t>Propuesta adicional: aplicar máscaras para poder identificar colores en las señales como en los semáforos.</w:t>
       </w:r>
     </w:p>
     <w:p/>
@@ -200,7 +1135,26 @@
       <w:pStyle w:val="Encabezado"/>
     </w:pPr>
     <w:r>
+      <w:t xml:space="preserve">Proyecto </w:t>
+    </w:r>
+    <w:r>
       <w:t>Visión por ordenador I</w:t>
+    </w:r>
+  </w:p>
+  <w:p>
+    <w:pPr>
+      <w:pStyle w:val="Encabezado"/>
+    </w:pPr>
+    <w:r>
+      <w:t>Teresa Franco</w:t>
+    </w:r>
+  </w:p>
+  <w:p>
+    <w:pPr>
+      <w:pStyle w:val="Encabezado"/>
+    </w:pPr>
+    <w:r>
+      <w:t>Teresa Garvía</w:t>
     </w:r>
   </w:p>
 </w:hdr>
@@ -209,6 +1163,95 @@
 <file path=word/numbering.xml><?xml version="1.0" encoding="utf-8"?>
 <w:numbering xmlns:wpc="http://schemas.microsoft.com/office/word/2010/wordprocessingCanvas" xmlns:cx="http://schemas.microsoft.com/office/drawing/2014/chartex" xmlns:cx1="http://schemas.microsoft.com/office/drawing/2015/9/8/chartex" xmlns:cx2="http://schemas.microsoft.com/office/drawing/2015/10/21/chartex" xmlns:cx3="http://schemas.microsoft.com/office/drawing/2016/5/9/chartex" xmlns:cx4="http://schemas.microsoft.com/office/drawing/2016/5/10/chartex" xmlns:cx5="http://schemas.microsoft.com/office/drawing/2016/5/11/chartex" xmlns:cx6="http://schemas.microsoft.com/office/drawing/2016/5/12/chartex" xmlns:cx7="http://schemas.microsoft.com/office/drawing/2016/5/13/chartex" xmlns:cx8="http://schemas.microsoft.com/office/drawing/2016/5/14/chartex" xmlns:mc="http://schemas.openxmlformats.org/markup-compatibility/2006" xmlns:aink="http://schemas.microsoft.com/office/drawing/2016/ink" xmlns:am3d="http://schemas.microsoft.com/office/drawing/2017/model3d" xmlns:o="urn:schemas-microsoft-com:office:office" xmlns:oel="http://schemas.microsoft.com/office/2019/extlst" xmlns:r="http://schemas.openxmlformats.org/officeDocument/2006/relationships" xmlns:m="http://schemas.openxmlformats.org/officeDocument/2006/math" xmlns:v="urn:schemas-microsoft-com:vml" xmlns:wp14="http://schemas.microsoft.com/office/word/2010/wordprocessingDrawing" xmlns:wp="http://schemas.openxmlformats.org/drawingml/2006/wordprocessingDrawing" xmlns:w10="urn:schemas-microsoft-com:office:word" xmlns:w="http://schemas.openxmlformats.org/wordprocessingml/2006/main" xmlns:w14="http://schemas.microsoft.com/office/word/2010/wordml" xmlns:w15="http://schemas.microsoft.com/office/word/2012/wordml" xmlns:w16cex="http://schemas.microsoft.com/office/word/2018/wordml/cex" xmlns:w16cid="http://schemas.microsoft.com/office/word/2016/wordml/cid" xmlns:w16="http://schemas.microsoft.com/office/word/2018/wordml" xmlns:w16du="http://schemas.microsoft.com/office/word/2023/wordml/word16du" xmlns:w16sdtdh="http://schemas.microsoft.com/office/word/2020/wordml/sdtdatahash" xmlns:w16se="http://schemas.microsoft.com/office/word/2015/wordml/symex" xmlns:wpg="http://schemas.microsoft.com/office/word/2010/wordprocessingGroup" xmlns:wpi="http://schemas.microsoft.com/office/word/2010/wordprocessingInk" xmlns:wne="http://schemas.microsoft.com/office/word/2006/wordml" xmlns:wps="http://schemas.microsoft.com/office/word/2010/wordprocessingShape" mc:Ignorable="w14 w15 w16se w16cid w16 w16cex w16sdtdh w16du wp14">
   <w:abstractNum w:abstractNumId="0" w15:restartNumberingAfterBreak="0">
+    <w:nsid w:val="089276ED"/>
+    <w:multiLevelType w:val="hybridMultilevel"/>
+    <w:tmpl w:val="1CE4BE7E"/>
+    <w:lvl w:ilvl="0" w:tplc="0C0A0011">
+      <w:start w:val="1"/>
+      <w:numFmt w:val="decimal"/>
+      <w:lvlText w:val="%1)"/>
+      <w:lvlJc w:val="left"/>
+      <w:pPr>
+        <w:ind w:left="720" w:hanging="360"/>
+      </w:pPr>
+      <w:rPr>
+        <w:rFonts w:hint="default"/>
+      </w:rPr>
+    </w:lvl>
+    <w:lvl w:ilvl="1" w:tplc="0C0A0019" w:tentative="1">
+      <w:start w:val="1"/>
+      <w:numFmt w:val="lowerLetter"/>
+      <w:lvlText w:val="%2."/>
+      <w:lvlJc w:val="left"/>
+      <w:pPr>
+        <w:ind w:left="1440" w:hanging="360"/>
+      </w:pPr>
+    </w:lvl>
+    <w:lvl w:ilvl="2" w:tplc="0C0A001B" w:tentative="1">
+      <w:start w:val="1"/>
+      <w:numFmt w:val="lowerRoman"/>
+      <w:lvlText w:val="%3."/>
+      <w:lvlJc w:val="right"/>
+      <w:pPr>
+        <w:ind w:left="2160" w:hanging="180"/>
+      </w:pPr>
+    </w:lvl>
+    <w:lvl w:ilvl="3" w:tplc="0C0A000F" w:tentative="1">
+      <w:start w:val="1"/>
+      <w:numFmt w:val="decimal"/>
+      <w:lvlText w:val="%4."/>
+      <w:lvlJc w:val="left"/>
+      <w:pPr>
+        <w:ind w:left="2880" w:hanging="360"/>
+      </w:pPr>
+    </w:lvl>
+    <w:lvl w:ilvl="4" w:tplc="0C0A0019" w:tentative="1">
+      <w:start w:val="1"/>
+      <w:numFmt w:val="lowerLetter"/>
+      <w:lvlText w:val="%5."/>
+      <w:lvlJc w:val="left"/>
+      <w:pPr>
+        <w:ind w:left="3600" w:hanging="360"/>
+      </w:pPr>
+    </w:lvl>
+    <w:lvl w:ilvl="5" w:tplc="0C0A001B" w:tentative="1">
+      <w:start w:val="1"/>
+      <w:numFmt w:val="lowerRoman"/>
+      <w:lvlText w:val="%6."/>
+      <w:lvlJc w:val="right"/>
+      <w:pPr>
+        <w:ind w:left="4320" w:hanging="180"/>
+      </w:pPr>
+    </w:lvl>
+    <w:lvl w:ilvl="6" w:tplc="0C0A000F" w:tentative="1">
+      <w:start w:val="1"/>
+      <w:numFmt w:val="decimal"/>
+      <w:lvlText w:val="%7."/>
+      <w:lvlJc w:val="left"/>
+      <w:pPr>
+        <w:ind w:left="5040" w:hanging="360"/>
+      </w:pPr>
+    </w:lvl>
+    <w:lvl w:ilvl="7" w:tplc="0C0A0019" w:tentative="1">
+      <w:start w:val="1"/>
+      <w:numFmt w:val="lowerLetter"/>
+      <w:lvlText w:val="%8."/>
+      <w:lvlJc w:val="left"/>
+      <w:pPr>
+        <w:ind w:left="5760" w:hanging="360"/>
+      </w:pPr>
+    </w:lvl>
+    <w:lvl w:ilvl="8" w:tplc="0C0A001B" w:tentative="1">
+      <w:start w:val="1"/>
+      <w:numFmt w:val="lowerRoman"/>
+      <w:lvlText w:val="%9."/>
+      <w:lvlJc w:val="right"/>
+      <w:pPr>
+        <w:ind w:left="6480" w:hanging="180"/>
+      </w:pPr>
+    </w:lvl>
+  </w:abstractNum>
+  <w:abstractNum w:abstractNumId="1" w15:restartNumberingAfterBreak="0">
     <w:nsid w:val="282E17AD"/>
     <w:multiLevelType w:val="hybridMultilevel"/>
     <w:tmpl w:val="B0FAE22C"/>
@@ -297,7 +1340,119 @@
       </w:pPr>
     </w:lvl>
   </w:abstractNum>
-  <w:abstractNum w:abstractNumId="1" w15:restartNumberingAfterBreak="0">
+  <w:abstractNum w:abstractNumId="2" w15:restartNumberingAfterBreak="0">
+    <w:nsid w:val="2F38398E"/>
+    <w:multiLevelType w:val="hybridMultilevel"/>
+    <w:tmpl w:val="FE3AB412"/>
+    <w:lvl w:ilvl="0" w:tplc="D98EC1F8">
+      <w:numFmt w:val="bullet"/>
+      <w:lvlText w:val="-"/>
+      <w:lvlJc w:val="left"/>
+      <w:pPr>
+        <w:ind w:left="720" w:hanging="360"/>
+      </w:pPr>
+      <w:rPr>
+        <w:rFonts w:ascii="Aptos" w:eastAsiaTheme="minorHAnsi" w:hAnsi="Aptos" w:cstheme="minorBidi" w:hint="default"/>
+      </w:rPr>
+    </w:lvl>
+    <w:lvl w:ilvl="1" w:tplc="0C0A0003" w:tentative="1">
+      <w:start w:val="1"/>
+      <w:numFmt w:val="bullet"/>
+      <w:lvlText w:val="o"/>
+      <w:lvlJc w:val="left"/>
+      <w:pPr>
+        <w:ind w:left="1440" w:hanging="360"/>
+      </w:pPr>
+      <w:rPr>
+        <w:rFonts w:ascii="Courier New" w:hAnsi="Courier New" w:cs="Courier New" w:hint="default"/>
+      </w:rPr>
+    </w:lvl>
+    <w:lvl w:ilvl="2" w:tplc="0C0A0005" w:tentative="1">
+      <w:start w:val="1"/>
+      <w:numFmt w:val="bullet"/>
+      <w:lvlText w:val=""/>
+      <w:lvlJc w:val="left"/>
+      <w:pPr>
+        <w:ind w:left="2160" w:hanging="360"/>
+      </w:pPr>
+      <w:rPr>
+        <w:rFonts w:ascii="Wingdings" w:hAnsi="Wingdings" w:hint="default"/>
+      </w:rPr>
+    </w:lvl>
+    <w:lvl w:ilvl="3" w:tplc="0C0A0001" w:tentative="1">
+      <w:start w:val="1"/>
+      <w:numFmt w:val="bullet"/>
+      <w:lvlText w:val=""/>
+      <w:lvlJc w:val="left"/>
+      <w:pPr>
+        <w:ind w:left="2880" w:hanging="360"/>
+      </w:pPr>
+      <w:rPr>
+        <w:rFonts w:ascii="Symbol" w:hAnsi="Symbol" w:hint="default"/>
+      </w:rPr>
+    </w:lvl>
+    <w:lvl w:ilvl="4" w:tplc="0C0A0003" w:tentative="1">
+      <w:start w:val="1"/>
+      <w:numFmt w:val="bullet"/>
+      <w:lvlText w:val="o"/>
+      <w:lvlJc w:val="left"/>
+      <w:pPr>
+        <w:ind w:left="3600" w:hanging="360"/>
+      </w:pPr>
+      <w:rPr>
+        <w:rFonts w:ascii="Courier New" w:hAnsi="Courier New" w:cs="Courier New" w:hint="default"/>
+      </w:rPr>
+    </w:lvl>
+    <w:lvl w:ilvl="5" w:tplc="0C0A0005" w:tentative="1">
+      <w:start w:val="1"/>
+      <w:numFmt w:val="bullet"/>
+      <w:lvlText w:val=""/>
+      <w:lvlJc w:val="left"/>
+      <w:pPr>
+        <w:ind w:left="4320" w:hanging="360"/>
+      </w:pPr>
+      <w:rPr>
+        <w:rFonts w:ascii="Wingdings" w:hAnsi="Wingdings" w:hint="default"/>
+      </w:rPr>
+    </w:lvl>
+    <w:lvl w:ilvl="6" w:tplc="0C0A0001" w:tentative="1">
+      <w:start w:val="1"/>
+      <w:numFmt w:val="bullet"/>
+      <w:lvlText w:val=""/>
+      <w:lvlJc w:val="left"/>
+      <w:pPr>
+        <w:ind w:left="5040" w:hanging="360"/>
+      </w:pPr>
+      <w:rPr>
+        <w:rFonts w:ascii="Symbol" w:hAnsi="Symbol" w:hint="default"/>
+      </w:rPr>
+    </w:lvl>
+    <w:lvl w:ilvl="7" w:tplc="0C0A0003" w:tentative="1">
+      <w:start w:val="1"/>
+      <w:numFmt w:val="bullet"/>
+      <w:lvlText w:val="o"/>
+      <w:lvlJc w:val="left"/>
+      <w:pPr>
+        <w:ind w:left="5760" w:hanging="360"/>
+      </w:pPr>
+      <w:rPr>
+        <w:rFonts w:ascii="Courier New" w:hAnsi="Courier New" w:cs="Courier New" w:hint="default"/>
+      </w:rPr>
+    </w:lvl>
+    <w:lvl w:ilvl="8" w:tplc="0C0A0005" w:tentative="1">
+      <w:start w:val="1"/>
+      <w:numFmt w:val="bullet"/>
+      <w:lvlText w:val=""/>
+      <w:lvlJc w:val="left"/>
+      <w:pPr>
+        <w:ind w:left="6480" w:hanging="360"/>
+      </w:pPr>
+      <w:rPr>
+        <w:rFonts w:ascii="Wingdings" w:hAnsi="Wingdings" w:hint="default"/>
+      </w:rPr>
+    </w:lvl>
+  </w:abstractNum>
+  <w:abstractNum w:abstractNumId="3" w15:restartNumberingAfterBreak="0">
     <w:nsid w:val="5C53156A"/>
     <w:multiLevelType w:val="hybridMultilevel"/>
     <w:tmpl w:val="7E24B3CC"/>
@@ -386,7 +1541,7 @@
       </w:pPr>
     </w:lvl>
   </w:abstractNum>
-  <w:abstractNum w:abstractNumId="2" w15:restartNumberingAfterBreak="0">
+  <w:abstractNum w:abstractNumId="4" w15:restartNumberingAfterBreak="0">
     <w:nsid w:val="6A8C5D72"/>
     <w:multiLevelType w:val="hybridMultilevel"/>
     <w:tmpl w:val="E0C811F6"/>
@@ -476,13 +1631,19 @@
     </w:lvl>
   </w:abstractNum>
   <w:num w:numId="1" w16cid:durableId="1077441048">
-    <w:abstractNumId w:val="0"/>
+    <w:abstractNumId w:val="1"/>
   </w:num>
   <w:num w:numId="2" w16cid:durableId="187793307">
-    <w:abstractNumId w:val="1"/>
+    <w:abstractNumId w:val="3"/>
   </w:num>
   <w:num w:numId="3" w16cid:durableId="1543320508">
+    <w:abstractNumId w:val="4"/>
+  </w:num>
+  <w:num w:numId="4" w16cid:durableId="477961323">
     <w:abstractNumId w:val="2"/>
+  </w:num>
+  <w:num w:numId="5" w16cid:durableId="734351048">
+    <w:abstractNumId w:val="0"/>
   </w:num>
 </w:numbering>
 </file>

</xml_diff>